<commit_message>
editing of laser page
</commit_message>
<xml_diff>
--- a/allFolder/img/laser/Music Box with Lid.docx
+++ b/allFolder/img/laser/Music Box with Lid.docx
@@ -837,6 +837,9 @@
     </w:p>
     <w:p>
       <w:r>
+        <w:rPr>
+          <w:noProof/>
+        </w:rPr>
         <w:drawing>
           <wp:inline distT="0" distB="0" distL="0" distR="0" wp14:anchorId="780C6B5E" wp14:editId="0F7FFD12">
             <wp:extent cx="5229955" cy="5706271"/>
@@ -876,7 +879,10 @@
     </w:p>
     <w:p>
       <w:r>
-        <w:t>Reprinted:</w:t>
+        <w:t>Re-cut pieces</w:t>
+      </w:r>
+      <w:r>
+        <w:t>:</w:t>
       </w:r>
     </w:p>
     <w:p/>

</xml_diff>